<commit_message>
Overall the docs were good, made some smal changes
</commit_message>
<xml_diff>
--- a/IT-Increment2.docx
+++ b/IT-Increment2.docx
@@ -1,6 +1,6 @@
 
 <file path=word/document.xml><?xml version="1.0" encoding="utf-8"?>
-<w:document xmlns:wpc="http://schemas.microsoft.com/office/word/2010/wordprocessingCanvas" xmlns:cx="http://schemas.microsoft.com/office/drawing/2014/chartex" xmlns:cx1="http://schemas.microsoft.com/office/drawing/2015/9/8/chartex" xmlns:cx2="http://schemas.microsoft.com/office/drawing/2015/10/21/chartex" xmlns:cx3="http://schemas.microsoft.com/office/drawing/2016/5/9/chartex" xmlns:cx4="http://schemas.microsoft.com/office/drawing/2016/5/10/chartex" xmlns:cx5="http://schemas.microsoft.com/office/drawing/2016/5/11/chartex" xmlns:cx6="http://schemas.microsoft.com/office/drawing/2016/5/12/chartex" xmlns:cx7="http://schemas.microsoft.com/office/drawing/2016/5/13/chartex" xmlns:cx8="http://schemas.microsoft.com/office/drawing/2016/5/14/chartex" xmlns:mc="http://schemas.openxmlformats.org/markup-compatibility/2006" xmlns:aink="http://schemas.microsoft.com/office/drawing/2016/ink" xmlns:am3d="http://schemas.microsoft.com/office/drawing/2017/model3d" xmlns:o="urn:schemas-microsoft-com:office:office" xmlns:oel="http://schemas.microsoft.com/office/2019/extlst" xmlns:r="http://schemas.openxmlformats.org/officeDocument/2006/relationships" xmlns:m="http://schemas.openxmlformats.org/officeDocument/2006/math" xmlns:v="urn:schemas-microsoft-com:vml" xmlns:wp14="http://schemas.microsoft.com/office/word/2010/wordprocessingDrawing" xmlns:wp="http://schemas.openxmlformats.org/drawingml/2006/wordprocessingDrawing" xmlns:w10="urn:schemas-microsoft-com:office:word" xmlns:w="http://schemas.openxmlformats.org/wordprocessingml/2006/main" xmlns:w14="http://schemas.microsoft.com/office/word/2010/wordml" xmlns:w15="http://schemas.microsoft.com/office/word/2012/wordml" xmlns:w16cex="http://schemas.microsoft.com/office/word/2018/wordml/cex" xmlns:w16cid="http://schemas.microsoft.com/office/word/2016/wordml/cid" xmlns:w16="http://schemas.microsoft.com/office/word/2018/wordml" xmlns:w16du="http://schemas.microsoft.com/office/word/2023/wordml/word16du" xmlns:w16sdtdh="http://schemas.microsoft.com/office/word/2020/wordml/sdtdatahash" xmlns:w16se="http://schemas.microsoft.com/office/word/2015/wordml/symex" xmlns:wpg="http://schemas.microsoft.com/office/word/2010/wordprocessingGroup" xmlns:wpi="http://schemas.microsoft.com/office/word/2010/wordprocessingInk" xmlns:wne="http://schemas.microsoft.com/office/word/2006/wordml" xmlns:wps="http://schemas.microsoft.com/office/word/2010/wordprocessingShape" mc:Ignorable="w14 w15 w16se w16cid w16 w16cex w16sdtdh wp14">
+<w:document xmlns:wpc="http://schemas.microsoft.com/office/word/2010/wordprocessingCanvas" xmlns:cx="http://schemas.microsoft.com/office/drawing/2014/chartex" xmlns:cx1="http://schemas.microsoft.com/office/drawing/2015/9/8/chartex" xmlns:cx2="http://schemas.microsoft.com/office/drawing/2015/10/21/chartex" xmlns:cx3="http://schemas.microsoft.com/office/drawing/2016/5/9/chartex" xmlns:cx4="http://schemas.microsoft.com/office/drawing/2016/5/10/chartex" xmlns:cx5="http://schemas.microsoft.com/office/drawing/2016/5/11/chartex" xmlns:cx6="http://schemas.microsoft.com/office/drawing/2016/5/12/chartex" xmlns:cx7="http://schemas.microsoft.com/office/drawing/2016/5/13/chartex" xmlns:cx8="http://schemas.microsoft.com/office/drawing/2016/5/14/chartex" xmlns:mc="http://schemas.openxmlformats.org/markup-compatibility/2006" xmlns:aink="http://schemas.microsoft.com/office/drawing/2016/ink" xmlns:am3d="http://schemas.microsoft.com/office/drawing/2017/model3d" xmlns:o="urn:schemas-microsoft-com:office:office" xmlns:oel="http://schemas.microsoft.com/office/2019/extlst" xmlns:r="http://schemas.openxmlformats.org/officeDocument/2006/relationships" xmlns:m="http://schemas.openxmlformats.org/officeDocument/2006/math" xmlns:v="urn:schemas-microsoft-com:vml" xmlns:wp14="http://schemas.microsoft.com/office/word/2010/wordprocessingDrawing" xmlns:wp="http://schemas.openxmlformats.org/drawingml/2006/wordprocessingDrawing" xmlns:w10="urn:schemas-microsoft-com:office:word" xmlns:w="http://schemas.openxmlformats.org/wordprocessingml/2006/main" xmlns:w14="http://schemas.microsoft.com/office/word/2010/wordml" xmlns:w15="http://schemas.microsoft.com/office/word/2012/wordml" xmlns:w16cex="http://schemas.microsoft.com/office/word/2018/wordml/cex" xmlns:w16cid="http://schemas.microsoft.com/office/word/2016/wordml/cid" xmlns:w16="http://schemas.microsoft.com/office/word/2018/wordml" xmlns:w16sdtdh="http://schemas.microsoft.com/office/word/2020/wordml/sdtdatahash" xmlns:w16se="http://schemas.microsoft.com/office/word/2015/wordml/symex" xmlns:wpg="http://schemas.microsoft.com/office/word/2010/wordprocessingGroup" xmlns:wpi="http://schemas.microsoft.com/office/word/2010/wordprocessingInk" xmlns:wne="http://schemas.microsoft.com/office/word/2006/wordml" xmlns:wps="http://schemas.microsoft.com/office/word/2010/wordprocessingShape" mc:Ignorable="w14 w15 w16se w16cid w16 w16cex w16sdtdh wp14">
   <w:body>
     <w:p>
       <w:pPr>
@@ -512,7 +512,7 @@
           <w:szCs w:val="20"/>
           <w:bdr w:val="none" w:sz="0" w:space="0" w:color="auto" w:frame="1"/>
         </w:rPr>
-        <w:t>base we are using Firebase, though w</w:t>
+        <w:t xml:space="preserve">base we are using Firebase, </w:t>
       </w:r>
       <w:r>
         <w:rPr>
@@ -523,18 +523,7 @@
           <w:szCs w:val="20"/>
           <w:bdr w:val="none" w:sz="0" w:space="0" w:color="auto" w:frame="1"/>
         </w:rPr>
-        <w:t xml:space="preserve">e have yet to decide what framework we will use for the </w:t>
-      </w:r>
-      <w:r>
-        <w:rPr>
-          <w:rFonts w:ascii="Arial" w:hAnsi="Arial" w:cs="Arial"/>
-          <w:iCs/>
-          <w:color w:val="000000"/>
-          <w:sz w:val="20"/>
-          <w:szCs w:val="20"/>
-          <w:bdr w:val="none" w:sz="0" w:space="0" w:color="auto" w:frame="1"/>
-        </w:rPr>
-        <w:t>back end.</w:t>
+        <w:t>and as of right now we are not currently using a back-end framework. This might be implemented once we decide to distribute the app to multiple users.</w:t>
       </w:r>
     </w:p>
     <w:p>
@@ -639,9 +628,8 @@
           <w:szCs w:val="20"/>
           <w:bdr w:val="none" w:sz="0" w:space="0" w:color="auto" w:frame="1"/>
         </w:rPr>
-        <w:t xml:space="preserve"> </w:t>
-      </w:r>
-      <w:proofErr w:type="gramStart"/>
+        <w:t xml:space="preserve"> in order to move fluidly through pages and send different information between components. </w:t>
+      </w:r>
       <w:r>
         <w:rPr>
           <w:rFonts w:ascii="Arial" w:hAnsi="Arial" w:cs="Arial"/>
@@ -651,9 +639,8 @@
           <w:szCs w:val="20"/>
           <w:bdr w:val="none" w:sz="0" w:space="0" w:color="auto" w:frame="1"/>
         </w:rPr>
-        <w:t>in order to</w:t>
-      </w:r>
-      <w:proofErr w:type="gramEnd"/>
+        <w:t xml:space="preserve">For the database we are using Firebase to easily handle </w:t>
+      </w:r>
       <w:r>
         <w:rPr>
           <w:rFonts w:ascii="Arial" w:hAnsi="Arial" w:cs="Arial"/>
@@ -663,7 +650,7 @@
           <w:szCs w:val="20"/>
           <w:bdr w:val="none" w:sz="0" w:space="0" w:color="auto" w:frame="1"/>
         </w:rPr>
-        <w:t xml:space="preserve"> move fluidly through pages and send different information between components. </w:t>
+        <w:t>database interaction as well as allow for high scalability</w:t>
       </w:r>
       <w:r>
         <w:rPr>
@@ -674,7 +661,7 @@
           <w:szCs w:val="20"/>
           <w:bdr w:val="none" w:sz="0" w:space="0" w:color="auto" w:frame="1"/>
         </w:rPr>
-        <w:t>For the database we are using Firebase to easily handle backend-database interaction.</w:t>
+        <w:t>.</w:t>
       </w:r>
     </w:p>
     <w:p>
@@ -867,7 +854,7 @@
           <w:szCs w:val="20"/>
           <w:bdr w:val="none" w:sz="0" w:space="0" w:color="auto" w:frame="1"/>
         </w:rPr>
-        <w:t xml:space="preserve"> the team is </w:t>
+        <w:t xml:space="preserve"> </w:t>
       </w:r>
       <w:r>
         <w:rPr>
@@ -878,6 +865,28 @@
           <w:szCs w:val="20"/>
           <w:bdr w:val="none" w:sz="0" w:space="0" w:color="auto" w:frame="1"/>
         </w:rPr>
+        <w:t>T</w:t>
+      </w:r>
+      <w:r>
+        <w:rPr>
+          <w:rFonts w:ascii="Arial" w:hAnsi="Arial" w:cs="Arial"/>
+          <w:iCs/>
+          <w:color w:val="000000"/>
+          <w:sz w:val="20"/>
+          <w:szCs w:val="20"/>
+          <w:bdr w:val="none" w:sz="0" w:space="0" w:color="auto" w:frame="1"/>
+        </w:rPr>
+        <w:t xml:space="preserve">he team is </w:t>
+      </w:r>
+      <w:r>
+        <w:rPr>
+          <w:rFonts w:ascii="Arial" w:hAnsi="Arial" w:cs="Arial"/>
+          <w:iCs/>
+          <w:color w:val="000000"/>
+          <w:sz w:val="20"/>
+          <w:szCs w:val="20"/>
+          <w:bdr w:val="none" w:sz="0" w:space="0" w:color="auto" w:frame="1"/>
+        </w:rPr>
         <w:t>authorized</w:t>
       </w:r>
       <w:r>
@@ -900,7 +909,7 @@
           <w:szCs w:val="20"/>
           <w:bdr w:val="none" w:sz="0" w:space="0" w:color="auto" w:frame="1"/>
         </w:rPr>
-        <w:t>, where dummy pages for featured and recent posts can be accessed</w:t>
+        <w:t xml:space="preserve">, </w:t>
       </w:r>
       <w:r>
         <w:rPr>
@@ -911,7 +920,7 @@
           <w:szCs w:val="20"/>
           <w:bdr w:val="none" w:sz="0" w:space="0" w:color="auto" w:frame="1"/>
         </w:rPr>
-        <w:t>. We have also created dummy User Stories that are semi</w:t>
+        <w:t>where they can see a variety of posts made by other members of the team</w:t>
       </w:r>
       <w:r>
         <w:rPr>
@@ -922,7 +931,7 @@
           <w:szCs w:val="20"/>
           <w:bdr w:val="none" w:sz="0" w:space="0" w:color="auto" w:frame="1"/>
         </w:rPr>
-        <w:t>-</w:t>
+        <w:t xml:space="preserve">. </w:t>
       </w:r>
       <w:r>
         <w:rPr>
@@ -933,7 +942,40 @@
           <w:szCs w:val="20"/>
           <w:bdr w:val="none" w:sz="0" w:space="0" w:color="auto" w:frame="1"/>
         </w:rPr>
-        <w:t xml:space="preserve">interactable, where clicking expands them and takes the user to a new page. </w:t>
+        <w:t>Each user story is interactable with a functioning like button. C</w:t>
+      </w:r>
+      <w:r>
+        <w:rPr>
+          <w:rFonts w:ascii="Arial" w:hAnsi="Arial" w:cs="Arial"/>
+          <w:iCs/>
+          <w:color w:val="000000"/>
+          <w:sz w:val="20"/>
+          <w:szCs w:val="20"/>
+          <w:bdr w:val="none" w:sz="0" w:space="0" w:color="auto" w:frame="1"/>
+        </w:rPr>
+        <w:t xml:space="preserve">licking </w:t>
+      </w:r>
+      <w:r>
+        <w:rPr>
+          <w:rFonts w:ascii="Arial" w:hAnsi="Arial" w:cs="Arial"/>
+          <w:iCs/>
+          <w:color w:val="000000"/>
+          <w:sz w:val="20"/>
+          <w:szCs w:val="20"/>
+          <w:bdr w:val="none" w:sz="0" w:space="0" w:color="auto" w:frame="1"/>
+        </w:rPr>
+        <w:t xml:space="preserve">on a user story </w:t>
+      </w:r>
+      <w:r>
+        <w:rPr>
+          <w:rFonts w:ascii="Arial" w:hAnsi="Arial" w:cs="Arial"/>
+          <w:iCs/>
+          <w:color w:val="000000"/>
+          <w:sz w:val="20"/>
+          <w:szCs w:val="20"/>
+          <w:bdr w:val="none" w:sz="0" w:space="0" w:color="auto" w:frame="1"/>
+        </w:rPr>
+        <w:t xml:space="preserve">expands them and takes the user to a new page. </w:t>
       </w:r>
       <w:r>
         <w:rPr>
@@ -1079,6 +1121,89 @@
           <w:bdr w:val="none" w:sz="0" w:space="0" w:color="auto" w:frame="1"/>
         </w:rPr>
         <w:t xml:space="preserve">RD). </w:t>
+      </w:r>
+    </w:p>
+    <w:p>
+      <w:pPr>
+        <w:shd w:val="clear" w:color="auto" w:fill="FFFFFF"/>
+        <w:rPr>
+          <w:rFonts w:ascii="Arial" w:hAnsi="Arial" w:cs="Arial"/>
+          <w:iCs/>
+          <w:color w:val="000000"/>
+          <w:sz w:val="20"/>
+          <w:szCs w:val="20"/>
+          <w:bdr w:val="none" w:sz="0" w:space="0" w:color="auto" w:frame="1"/>
+        </w:rPr>
+      </w:pPr>
+    </w:p>
+    <w:p>
+      <w:pPr>
+        <w:shd w:val="clear" w:color="auto" w:fill="FFFFFF"/>
+        <w:rPr>
+          <w:rFonts w:ascii="Arial" w:hAnsi="Arial" w:cs="Arial"/>
+          <w:iCs/>
+          <w:color w:val="000000"/>
+          <w:sz w:val="20"/>
+          <w:szCs w:val="20"/>
+          <w:bdr w:val="none" w:sz="0" w:space="0" w:color="auto" w:frame="1"/>
+        </w:rPr>
+      </w:pPr>
+      <w:r>
+        <w:rPr>
+          <w:rFonts w:ascii="Arial" w:hAnsi="Arial" w:cs="Arial"/>
+          <w:iCs/>
+          <w:color w:val="000000"/>
+          <w:sz w:val="20"/>
+          <w:szCs w:val="20"/>
+          <w:bdr w:val="none" w:sz="0" w:space="0" w:color="auto" w:frame="1"/>
+        </w:rPr>
+        <w:t xml:space="preserve">We have tested the speed of writing to the cloud database and have determined it is very fast at around 100 milliseconds. We have also tested increasing the latency between the user inputting text into a form and the overall application and have been able to reduce by about 20% since the initial implementation. We have also implemented testing for the security of an account by testing the </w:t>
+      </w:r>
+      <w:proofErr w:type="spellStart"/>
+      <w:r>
+        <w:rPr>
+          <w:rFonts w:ascii="Arial" w:hAnsi="Arial" w:cs="Arial"/>
+          <w:iCs/>
+          <w:color w:val="000000"/>
+          <w:sz w:val="20"/>
+          <w:szCs w:val="20"/>
+          <w:bdr w:val="none" w:sz="0" w:space="0" w:color="auto" w:frame="1"/>
+        </w:rPr>
+        <w:t>FireBase</w:t>
+      </w:r>
+      <w:proofErr w:type="spellEnd"/>
+      <w:r>
+        <w:rPr>
+          <w:rFonts w:ascii="Arial" w:hAnsi="Arial" w:cs="Arial"/>
+          <w:iCs/>
+          <w:color w:val="000000"/>
+          <w:sz w:val="20"/>
+          <w:szCs w:val="20"/>
+          <w:bdr w:val="none" w:sz="0" w:space="0" w:color="auto" w:frame="1"/>
+        </w:rPr>
+        <w:t xml:space="preserve"> cloud against inputting a very easy password such as 123 and confirmed it </w:t>
+      </w:r>
+      <w:r>
+        <w:rPr>
+          <w:rFonts w:ascii="Arial" w:hAnsi="Arial" w:cs="Arial"/>
+          <w:iCs/>
+          <w:color w:val="000000"/>
+          <w:sz w:val="20"/>
+          <w:szCs w:val="20"/>
+          <w:bdr w:val="none" w:sz="0" w:space="0" w:color="auto" w:frame="1"/>
+        </w:rPr>
+        <w:t>won’t</w:t>
+      </w:r>
+      <w:r>
+        <w:rPr>
+          <w:rFonts w:ascii="Arial" w:hAnsi="Arial" w:cs="Arial"/>
+          <w:iCs/>
+          <w:color w:val="000000"/>
+          <w:sz w:val="20"/>
+          <w:szCs w:val="20"/>
+          <w:bdr w:val="none" w:sz="0" w:space="0" w:color="auto" w:frame="1"/>
+        </w:rPr>
+        <w:t xml:space="preserve"> allow you to make an account with those types of parameters.</w:t>
       </w:r>
     </w:p>
     <w:p>
@@ -1256,7 +1381,7 @@
 </file>
 
 <file path=word/numbering.xml><?xml version="1.0" encoding="utf-8"?>
-<w:numbering xmlns:wpc="http://schemas.microsoft.com/office/word/2010/wordprocessingCanvas" xmlns:cx="http://schemas.microsoft.com/office/drawing/2014/chartex" xmlns:cx1="http://schemas.microsoft.com/office/drawing/2015/9/8/chartex" xmlns:cx2="http://schemas.microsoft.com/office/drawing/2015/10/21/chartex" xmlns:cx3="http://schemas.microsoft.com/office/drawing/2016/5/9/chartex" xmlns:cx4="http://schemas.microsoft.com/office/drawing/2016/5/10/chartex" xmlns:cx5="http://schemas.microsoft.com/office/drawing/2016/5/11/chartex" xmlns:cx6="http://schemas.microsoft.com/office/drawing/2016/5/12/chartex" xmlns:cx7="http://schemas.microsoft.com/office/drawing/2016/5/13/chartex" xmlns:cx8="http://schemas.microsoft.com/office/drawing/2016/5/14/chartex" xmlns:mc="http://schemas.openxmlformats.org/markup-compatibility/2006" xmlns:aink="http://schemas.microsoft.com/office/drawing/2016/ink" xmlns:am3d="http://schemas.microsoft.com/office/drawing/2017/model3d" xmlns:o="urn:schemas-microsoft-com:office:office" xmlns:oel="http://schemas.microsoft.com/office/2019/extlst" xmlns:r="http://schemas.openxmlformats.org/officeDocument/2006/relationships" xmlns:m="http://schemas.openxmlformats.org/officeDocument/2006/math" xmlns:v="urn:schemas-microsoft-com:vml" xmlns:wp14="http://schemas.microsoft.com/office/word/2010/wordprocessingDrawing" xmlns:wp="http://schemas.openxmlformats.org/drawingml/2006/wordprocessingDrawing" xmlns:w10="urn:schemas-microsoft-com:office:word" xmlns:w="http://schemas.openxmlformats.org/wordprocessingml/2006/main" xmlns:w14="http://schemas.microsoft.com/office/word/2010/wordml" xmlns:w15="http://schemas.microsoft.com/office/word/2012/wordml" xmlns:w16cex="http://schemas.microsoft.com/office/word/2018/wordml/cex" xmlns:w16cid="http://schemas.microsoft.com/office/word/2016/wordml/cid" xmlns:w16="http://schemas.microsoft.com/office/word/2018/wordml" xmlns:w16du="http://schemas.microsoft.com/office/word/2023/wordml/word16du" xmlns:w16sdtdh="http://schemas.microsoft.com/office/word/2020/wordml/sdtdatahash" xmlns:w16se="http://schemas.microsoft.com/office/word/2015/wordml/symex" xmlns:wpg="http://schemas.microsoft.com/office/word/2010/wordprocessingGroup" xmlns:wpi="http://schemas.microsoft.com/office/word/2010/wordprocessingInk" xmlns:wne="http://schemas.microsoft.com/office/word/2006/wordml" xmlns:wps="http://schemas.microsoft.com/office/word/2010/wordprocessingShape" mc:Ignorable="w14 w15 w16se w16cid w16 w16cex w16sdtdh wp14">
+<w:numbering xmlns:wpc="http://schemas.microsoft.com/office/word/2010/wordprocessingCanvas" xmlns:cx="http://schemas.microsoft.com/office/drawing/2014/chartex" xmlns:cx1="http://schemas.microsoft.com/office/drawing/2015/9/8/chartex" xmlns:cx2="http://schemas.microsoft.com/office/drawing/2015/10/21/chartex" xmlns:cx3="http://schemas.microsoft.com/office/drawing/2016/5/9/chartex" xmlns:cx4="http://schemas.microsoft.com/office/drawing/2016/5/10/chartex" xmlns:cx5="http://schemas.microsoft.com/office/drawing/2016/5/11/chartex" xmlns:cx6="http://schemas.microsoft.com/office/drawing/2016/5/12/chartex" xmlns:cx7="http://schemas.microsoft.com/office/drawing/2016/5/13/chartex" xmlns:cx8="http://schemas.microsoft.com/office/drawing/2016/5/14/chartex" xmlns:mc="http://schemas.openxmlformats.org/markup-compatibility/2006" xmlns:aink="http://schemas.microsoft.com/office/drawing/2016/ink" xmlns:am3d="http://schemas.microsoft.com/office/drawing/2017/model3d" xmlns:o="urn:schemas-microsoft-com:office:office" xmlns:oel="http://schemas.microsoft.com/office/2019/extlst" xmlns:r="http://schemas.openxmlformats.org/officeDocument/2006/relationships" xmlns:m="http://schemas.openxmlformats.org/officeDocument/2006/math" xmlns:v="urn:schemas-microsoft-com:vml" xmlns:wp14="http://schemas.microsoft.com/office/word/2010/wordprocessingDrawing" xmlns:wp="http://schemas.openxmlformats.org/drawingml/2006/wordprocessingDrawing" xmlns:w10="urn:schemas-microsoft-com:office:word" xmlns:w="http://schemas.openxmlformats.org/wordprocessingml/2006/main" xmlns:w14="http://schemas.microsoft.com/office/word/2010/wordml" xmlns:w15="http://schemas.microsoft.com/office/word/2012/wordml" xmlns:w16cex="http://schemas.microsoft.com/office/word/2018/wordml/cex" xmlns:w16cid="http://schemas.microsoft.com/office/word/2016/wordml/cid" xmlns:w16="http://schemas.microsoft.com/office/word/2018/wordml" xmlns:w16sdtdh="http://schemas.microsoft.com/office/word/2020/wordml/sdtdatahash" xmlns:w16se="http://schemas.microsoft.com/office/word/2015/wordml/symex" xmlns:wpg="http://schemas.microsoft.com/office/word/2010/wordprocessingGroup" xmlns:wpi="http://schemas.microsoft.com/office/word/2010/wordprocessingInk" xmlns:wne="http://schemas.microsoft.com/office/word/2006/wordml" xmlns:wps="http://schemas.microsoft.com/office/word/2010/wordprocessingShape" mc:Ignorable="w14 w15 w16se w16cid w16 w16cex w16sdtdh wp14">
   <w:abstractNum w:abstractNumId="0" w15:restartNumberingAfterBreak="0">
     <w:nsid w:val="00253CF5"/>
     <w:multiLevelType w:val="multilevel"/>

</xml_diff>

<commit_message>
Top posts sorts by, well top posts.
</commit_message>
<xml_diff>
--- a/IT-Increment2.docx
+++ b/IT-Increment2.docx
@@ -1,6 +1,6 @@
 
 <file path=word/document.xml><?xml version="1.0" encoding="utf-8"?>
-<w:document xmlns:wpc="http://schemas.microsoft.com/office/word/2010/wordprocessingCanvas" xmlns:cx="http://schemas.microsoft.com/office/drawing/2014/chartex" xmlns:cx1="http://schemas.microsoft.com/office/drawing/2015/9/8/chartex" xmlns:cx2="http://schemas.microsoft.com/office/drawing/2015/10/21/chartex" xmlns:cx3="http://schemas.microsoft.com/office/drawing/2016/5/9/chartex" xmlns:cx4="http://schemas.microsoft.com/office/drawing/2016/5/10/chartex" xmlns:cx5="http://schemas.microsoft.com/office/drawing/2016/5/11/chartex" xmlns:cx6="http://schemas.microsoft.com/office/drawing/2016/5/12/chartex" xmlns:cx7="http://schemas.microsoft.com/office/drawing/2016/5/13/chartex" xmlns:cx8="http://schemas.microsoft.com/office/drawing/2016/5/14/chartex" xmlns:mc="http://schemas.openxmlformats.org/markup-compatibility/2006" xmlns:aink="http://schemas.microsoft.com/office/drawing/2016/ink" xmlns:am3d="http://schemas.microsoft.com/office/drawing/2017/model3d" xmlns:o="urn:schemas-microsoft-com:office:office" xmlns:oel="http://schemas.microsoft.com/office/2019/extlst" xmlns:r="http://schemas.openxmlformats.org/officeDocument/2006/relationships" xmlns:m="http://schemas.openxmlformats.org/officeDocument/2006/math" xmlns:v="urn:schemas-microsoft-com:vml" xmlns:wp14="http://schemas.microsoft.com/office/word/2010/wordprocessingDrawing" xmlns:wp="http://schemas.openxmlformats.org/drawingml/2006/wordprocessingDrawing" xmlns:w10="urn:schemas-microsoft-com:office:word" xmlns:w="http://schemas.openxmlformats.org/wordprocessingml/2006/main" xmlns:w14="http://schemas.microsoft.com/office/word/2010/wordml" xmlns:w15="http://schemas.microsoft.com/office/word/2012/wordml" xmlns:w16cex="http://schemas.microsoft.com/office/word/2018/wordml/cex" xmlns:w16cid="http://schemas.microsoft.com/office/word/2016/wordml/cid" xmlns:w16="http://schemas.microsoft.com/office/word/2018/wordml" xmlns:w16du="http://schemas.microsoft.com/office/word/2023/wordml/word16du" xmlns:w16sdtdh="http://schemas.microsoft.com/office/word/2020/wordml/sdtdatahash" xmlns:w16se="http://schemas.microsoft.com/office/word/2015/wordml/symex" xmlns:wpg="http://schemas.microsoft.com/office/word/2010/wordprocessingGroup" xmlns:wpi="http://schemas.microsoft.com/office/word/2010/wordprocessingInk" xmlns:wne="http://schemas.microsoft.com/office/word/2006/wordml" xmlns:wps="http://schemas.microsoft.com/office/word/2010/wordprocessingShape" mc:Ignorable="w14 w15 w16se w16cid w16 w16cex w16sdtdh wp14">
+<w:document xmlns:wpc="http://schemas.microsoft.com/office/word/2010/wordprocessingCanvas" xmlns:cx="http://schemas.microsoft.com/office/drawing/2014/chartex" xmlns:cx1="http://schemas.microsoft.com/office/drawing/2015/9/8/chartex" xmlns:cx2="http://schemas.microsoft.com/office/drawing/2015/10/21/chartex" xmlns:cx3="http://schemas.microsoft.com/office/drawing/2016/5/9/chartex" xmlns:cx4="http://schemas.microsoft.com/office/drawing/2016/5/10/chartex" xmlns:cx5="http://schemas.microsoft.com/office/drawing/2016/5/11/chartex" xmlns:cx6="http://schemas.microsoft.com/office/drawing/2016/5/12/chartex" xmlns:cx7="http://schemas.microsoft.com/office/drawing/2016/5/13/chartex" xmlns:cx8="http://schemas.microsoft.com/office/drawing/2016/5/14/chartex" xmlns:mc="http://schemas.openxmlformats.org/markup-compatibility/2006" xmlns:aink="http://schemas.microsoft.com/office/drawing/2016/ink" xmlns:am3d="http://schemas.microsoft.com/office/drawing/2017/model3d" xmlns:o="urn:schemas-microsoft-com:office:office" xmlns:oel="http://schemas.microsoft.com/office/2019/extlst" xmlns:r="http://schemas.openxmlformats.org/officeDocument/2006/relationships" xmlns:m="http://schemas.openxmlformats.org/officeDocument/2006/math" xmlns:v="urn:schemas-microsoft-com:vml" xmlns:wp14="http://schemas.microsoft.com/office/word/2010/wordprocessingDrawing" xmlns:wp="http://schemas.openxmlformats.org/drawingml/2006/wordprocessingDrawing" xmlns:w10="urn:schemas-microsoft-com:office:word" xmlns:w="http://schemas.openxmlformats.org/wordprocessingml/2006/main" xmlns:w14="http://schemas.microsoft.com/office/word/2010/wordml" xmlns:w15="http://schemas.microsoft.com/office/word/2012/wordml" xmlns:w16cex="http://schemas.microsoft.com/office/word/2018/wordml/cex" xmlns:w16cid="http://schemas.microsoft.com/office/word/2016/wordml/cid" xmlns:w16="http://schemas.microsoft.com/office/word/2018/wordml" xmlns:w16sdtdh="http://schemas.microsoft.com/office/word/2020/wordml/sdtdatahash" xmlns:w16se="http://schemas.microsoft.com/office/word/2015/wordml/symex" xmlns:wpg="http://schemas.microsoft.com/office/word/2010/wordprocessingGroup" xmlns:wpi="http://schemas.microsoft.com/office/word/2010/wordprocessingInk" xmlns:wne="http://schemas.microsoft.com/office/word/2006/wordml" xmlns:wps="http://schemas.microsoft.com/office/word/2010/wordprocessingShape" mc:Ignorable="w14 w15 w16se w16cid w16 w16cex w16sdtdh wp14">
   <w:body>
     <w:p>
       <w:pPr>
@@ -512,7 +512,7 @@
           <w:szCs w:val="20"/>
           <w:bdr w:val="none" w:sz="0" w:space="0" w:color="auto" w:frame="1"/>
         </w:rPr>
-        <w:t>base we are using Firebase, though w</w:t>
+        <w:t xml:space="preserve">base we are using Firebase, </w:t>
       </w:r>
       <w:r>
         <w:rPr>
@@ -523,18 +523,7 @@
           <w:szCs w:val="20"/>
           <w:bdr w:val="none" w:sz="0" w:space="0" w:color="auto" w:frame="1"/>
         </w:rPr>
-        <w:t xml:space="preserve">e have yet to decide what framework we will use for the </w:t>
-      </w:r>
-      <w:r>
-        <w:rPr>
-          <w:rFonts w:ascii="Arial" w:hAnsi="Arial" w:cs="Arial"/>
-          <w:iCs/>
-          <w:color w:val="000000"/>
-          <w:sz w:val="20"/>
-          <w:szCs w:val="20"/>
-          <w:bdr w:val="none" w:sz="0" w:space="0" w:color="auto" w:frame="1"/>
-        </w:rPr>
-        <w:t>back end.</w:t>
+        <w:t>and as of right now we are not currently using a back-end framework. This might be implemented once we decide to distribute the app to multiple users.</w:t>
       </w:r>
     </w:p>
     <w:p>
@@ -639,9 +628,8 @@
           <w:szCs w:val="20"/>
           <w:bdr w:val="none" w:sz="0" w:space="0" w:color="auto" w:frame="1"/>
         </w:rPr>
-        <w:t xml:space="preserve"> </w:t>
-      </w:r>
-      <w:proofErr w:type="gramStart"/>
+        <w:t xml:space="preserve"> in order to move fluidly through pages and send different information between components. </w:t>
+      </w:r>
       <w:r>
         <w:rPr>
           <w:rFonts w:ascii="Arial" w:hAnsi="Arial" w:cs="Arial"/>
@@ -651,9 +639,8 @@
           <w:szCs w:val="20"/>
           <w:bdr w:val="none" w:sz="0" w:space="0" w:color="auto" w:frame="1"/>
         </w:rPr>
-        <w:t>in order to</w:t>
-      </w:r>
-      <w:proofErr w:type="gramEnd"/>
+        <w:t xml:space="preserve">For the database we are using Firebase to easily handle </w:t>
+      </w:r>
       <w:r>
         <w:rPr>
           <w:rFonts w:ascii="Arial" w:hAnsi="Arial" w:cs="Arial"/>
@@ -663,7 +650,7 @@
           <w:szCs w:val="20"/>
           <w:bdr w:val="none" w:sz="0" w:space="0" w:color="auto" w:frame="1"/>
         </w:rPr>
-        <w:t xml:space="preserve"> move fluidly through pages and send different information between components. </w:t>
+        <w:t>database interaction as well as allow for high scalability</w:t>
       </w:r>
       <w:r>
         <w:rPr>
@@ -674,7 +661,7 @@
           <w:szCs w:val="20"/>
           <w:bdr w:val="none" w:sz="0" w:space="0" w:color="auto" w:frame="1"/>
         </w:rPr>
-        <w:t>For the database we are using Firebase to easily handle backend-database interaction.</w:t>
+        <w:t>.</w:t>
       </w:r>
     </w:p>
     <w:p>
@@ -867,7 +854,7 @@
           <w:szCs w:val="20"/>
           <w:bdr w:val="none" w:sz="0" w:space="0" w:color="auto" w:frame="1"/>
         </w:rPr>
-        <w:t xml:space="preserve"> the team is </w:t>
+        <w:t xml:space="preserve"> </w:t>
       </w:r>
       <w:r>
         <w:rPr>
@@ -878,6 +865,28 @@
           <w:szCs w:val="20"/>
           <w:bdr w:val="none" w:sz="0" w:space="0" w:color="auto" w:frame="1"/>
         </w:rPr>
+        <w:t>T</w:t>
+      </w:r>
+      <w:r>
+        <w:rPr>
+          <w:rFonts w:ascii="Arial" w:hAnsi="Arial" w:cs="Arial"/>
+          <w:iCs/>
+          <w:color w:val="000000"/>
+          <w:sz w:val="20"/>
+          <w:szCs w:val="20"/>
+          <w:bdr w:val="none" w:sz="0" w:space="0" w:color="auto" w:frame="1"/>
+        </w:rPr>
+        <w:t xml:space="preserve">he team is </w:t>
+      </w:r>
+      <w:r>
+        <w:rPr>
+          <w:rFonts w:ascii="Arial" w:hAnsi="Arial" w:cs="Arial"/>
+          <w:iCs/>
+          <w:color w:val="000000"/>
+          <w:sz w:val="20"/>
+          <w:szCs w:val="20"/>
+          <w:bdr w:val="none" w:sz="0" w:space="0" w:color="auto" w:frame="1"/>
+        </w:rPr>
         <w:t>authorized</w:t>
       </w:r>
       <w:r>
@@ -900,7 +909,7 @@
           <w:szCs w:val="20"/>
           <w:bdr w:val="none" w:sz="0" w:space="0" w:color="auto" w:frame="1"/>
         </w:rPr>
-        <w:t>, where dummy pages for featured and recent posts can be accessed</w:t>
+        <w:t xml:space="preserve">, </w:t>
       </w:r>
       <w:r>
         <w:rPr>
@@ -911,7 +920,7 @@
           <w:szCs w:val="20"/>
           <w:bdr w:val="none" w:sz="0" w:space="0" w:color="auto" w:frame="1"/>
         </w:rPr>
-        <w:t>. We have also created dummy User Stories that are semi</w:t>
+        <w:t>where they can see a variety of posts made by other members of the team</w:t>
       </w:r>
       <w:r>
         <w:rPr>
@@ -922,7 +931,7 @@
           <w:szCs w:val="20"/>
           <w:bdr w:val="none" w:sz="0" w:space="0" w:color="auto" w:frame="1"/>
         </w:rPr>
-        <w:t>-</w:t>
+        <w:t xml:space="preserve">. </w:t>
       </w:r>
       <w:r>
         <w:rPr>
@@ -933,7 +942,40 @@
           <w:szCs w:val="20"/>
           <w:bdr w:val="none" w:sz="0" w:space="0" w:color="auto" w:frame="1"/>
         </w:rPr>
-        <w:t xml:space="preserve">interactable, where clicking expands them and takes the user to a new page. </w:t>
+        <w:t>Each user story is interactable with a functioning like button. C</w:t>
+      </w:r>
+      <w:r>
+        <w:rPr>
+          <w:rFonts w:ascii="Arial" w:hAnsi="Arial" w:cs="Arial"/>
+          <w:iCs/>
+          <w:color w:val="000000"/>
+          <w:sz w:val="20"/>
+          <w:szCs w:val="20"/>
+          <w:bdr w:val="none" w:sz="0" w:space="0" w:color="auto" w:frame="1"/>
+        </w:rPr>
+        <w:t xml:space="preserve">licking </w:t>
+      </w:r>
+      <w:r>
+        <w:rPr>
+          <w:rFonts w:ascii="Arial" w:hAnsi="Arial" w:cs="Arial"/>
+          <w:iCs/>
+          <w:color w:val="000000"/>
+          <w:sz w:val="20"/>
+          <w:szCs w:val="20"/>
+          <w:bdr w:val="none" w:sz="0" w:space="0" w:color="auto" w:frame="1"/>
+        </w:rPr>
+        <w:t xml:space="preserve">on a user story </w:t>
+      </w:r>
+      <w:r>
+        <w:rPr>
+          <w:rFonts w:ascii="Arial" w:hAnsi="Arial" w:cs="Arial"/>
+          <w:iCs/>
+          <w:color w:val="000000"/>
+          <w:sz w:val="20"/>
+          <w:szCs w:val="20"/>
+          <w:bdr w:val="none" w:sz="0" w:space="0" w:color="auto" w:frame="1"/>
+        </w:rPr>
+        <w:t xml:space="preserve">expands them and takes the user to a new page. </w:t>
       </w:r>
       <w:r>
         <w:rPr>
@@ -1079,6 +1121,89 @@
           <w:bdr w:val="none" w:sz="0" w:space="0" w:color="auto" w:frame="1"/>
         </w:rPr>
         <w:t xml:space="preserve">RD). </w:t>
+      </w:r>
+    </w:p>
+    <w:p>
+      <w:pPr>
+        <w:shd w:val="clear" w:color="auto" w:fill="FFFFFF"/>
+        <w:rPr>
+          <w:rFonts w:ascii="Arial" w:hAnsi="Arial" w:cs="Arial"/>
+          <w:iCs/>
+          <w:color w:val="000000"/>
+          <w:sz w:val="20"/>
+          <w:szCs w:val="20"/>
+          <w:bdr w:val="none" w:sz="0" w:space="0" w:color="auto" w:frame="1"/>
+        </w:rPr>
+      </w:pPr>
+    </w:p>
+    <w:p>
+      <w:pPr>
+        <w:shd w:val="clear" w:color="auto" w:fill="FFFFFF"/>
+        <w:rPr>
+          <w:rFonts w:ascii="Arial" w:hAnsi="Arial" w:cs="Arial"/>
+          <w:iCs/>
+          <w:color w:val="000000"/>
+          <w:sz w:val="20"/>
+          <w:szCs w:val="20"/>
+          <w:bdr w:val="none" w:sz="0" w:space="0" w:color="auto" w:frame="1"/>
+        </w:rPr>
+      </w:pPr>
+      <w:r>
+        <w:rPr>
+          <w:rFonts w:ascii="Arial" w:hAnsi="Arial" w:cs="Arial"/>
+          <w:iCs/>
+          <w:color w:val="000000"/>
+          <w:sz w:val="20"/>
+          <w:szCs w:val="20"/>
+          <w:bdr w:val="none" w:sz="0" w:space="0" w:color="auto" w:frame="1"/>
+        </w:rPr>
+        <w:t xml:space="preserve">We have tested the speed of writing to the cloud database and have determined it is very fast at around 100 milliseconds. We have also tested increasing the latency between the user inputting text into a form and the overall application and have been able to reduce by about 20% since the initial implementation. We have also implemented testing for the security of an account by testing the </w:t>
+      </w:r>
+      <w:proofErr w:type="spellStart"/>
+      <w:r>
+        <w:rPr>
+          <w:rFonts w:ascii="Arial" w:hAnsi="Arial" w:cs="Arial"/>
+          <w:iCs/>
+          <w:color w:val="000000"/>
+          <w:sz w:val="20"/>
+          <w:szCs w:val="20"/>
+          <w:bdr w:val="none" w:sz="0" w:space="0" w:color="auto" w:frame="1"/>
+        </w:rPr>
+        <w:t>FireBase</w:t>
+      </w:r>
+      <w:proofErr w:type="spellEnd"/>
+      <w:r>
+        <w:rPr>
+          <w:rFonts w:ascii="Arial" w:hAnsi="Arial" w:cs="Arial"/>
+          <w:iCs/>
+          <w:color w:val="000000"/>
+          <w:sz w:val="20"/>
+          <w:szCs w:val="20"/>
+          <w:bdr w:val="none" w:sz="0" w:space="0" w:color="auto" w:frame="1"/>
+        </w:rPr>
+        <w:t xml:space="preserve"> cloud against inputting a very easy password such as 123 and confirmed it </w:t>
+      </w:r>
+      <w:r>
+        <w:rPr>
+          <w:rFonts w:ascii="Arial" w:hAnsi="Arial" w:cs="Arial"/>
+          <w:iCs/>
+          <w:color w:val="000000"/>
+          <w:sz w:val="20"/>
+          <w:szCs w:val="20"/>
+          <w:bdr w:val="none" w:sz="0" w:space="0" w:color="auto" w:frame="1"/>
+        </w:rPr>
+        <w:t>won’t</w:t>
+      </w:r>
+      <w:r>
+        <w:rPr>
+          <w:rFonts w:ascii="Arial" w:hAnsi="Arial" w:cs="Arial"/>
+          <w:iCs/>
+          <w:color w:val="000000"/>
+          <w:sz w:val="20"/>
+          <w:szCs w:val="20"/>
+          <w:bdr w:val="none" w:sz="0" w:space="0" w:color="auto" w:frame="1"/>
+        </w:rPr>
+        <w:t xml:space="preserve"> allow you to make an account with those types of parameters.</w:t>
       </w:r>
     </w:p>
     <w:p>
@@ -1256,7 +1381,7 @@
 </file>
 
 <file path=word/numbering.xml><?xml version="1.0" encoding="utf-8"?>
-<w:numbering xmlns:wpc="http://schemas.microsoft.com/office/word/2010/wordprocessingCanvas" xmlns:cx="http://schemas.microsoft.com/office/drawing/2014/chartex" xmlns:cx1="http://schemas.microsoft.com/office/drawing/2015/9/8/chartex" xmlns:cx2="http://schemas.microsoft.com/office/drawing/2015/10/21/chartex" xmlns:cx3="http://schemas.microsoft.com/office/drawing/2016/5/9/chartex" xmlns:cx4="http://schemas.microsoft.com/office/drawing/2016/5/10/chartex" xmlns:cx5="http://schemas.microsoft.com/office/drawing/2016/5/11/chartex" xmlns:cx6="http://schemas.microsoft.com/office/drawing/2016/5/12/chartex" xmlns:cx7="http://schemas.microsoft.com/office/drawing/2016/5/13/chartex" xmlns:cx8="http://schemas.microsoft.com/office/drawing/2016/5/14/chartex" xmlns:mc="http://schemas.openxmlformats.org/markup-compatibility/2006" xmlns:aink="http://schemas.microsoft.com/office/drawing/2016/ink" xmlns:am3d="http://schemas.microsoft.com/office/drawing/2017/model3d" xmlns:o="urn:schemas-microsoft-com:office:office" xmlns:oel="http://schemas.microsoft.com/office/2019/extlst" xmlns:r="http://schemas.openxmlformats.org/officeDocument/2006/relationships" xmlns:m="http://schemas.openxmlformats.org/officeDocument/2006/math" xmlns:v="urn:schemas-microsoft-com:vml" xmlns:wp14="http://schemas.microsoft.com/office/word/2010/wordprocessingDrawing" xmlns:wp="http://schemas.openxmlformats.org/drawingml/2006/wordprocessingDrawing" xmlns:w10="urn:schemas-microsoft-com:office:word" xmlns:w="http://schemas.openxmlformats.org/wordprocessingml/2006/main" xmlns:w14="http://schemas.microsoft.com/office/word/2010/wordml" xmlns:w15="http://schemas.microsoft.com/office/word/2012/wordml" xmlns:w16cex="http://schemas.microsoft.com/office/word/2018/wordml/cex" xmlns:w16cid="http://schemas.microsoft.com/office/word/2016/wordml/cid" xmlns:w16="http://schemas.microsoft.com/office/word/2018/wordml" xmlns:w16du="http://schemas.microsoft.com/office/word/2023/wordml/word16du" xmlns:w16sdtdh="http://schemas.microsoft.com/office/word/2020/wordml/sdtdatahash" xmlns:w16se="http://schemas.microsoft.com/office/word/2015/wordml/symex" xmlns:wpg="http://schemas.microsoft.com/office/word/2010/wordprocessingGroup" xmlns:wpi="http://schemas.microsoft.com/office/word/2010/wordprocessingInk" xmlns:wne="http://schemas.microsoft.com/office/word/2006/wordml" xmlns:wps="http://schemas.microsoft.com/office/word/2010/wordprocessingShape" mc:Ignorable="w14 w15 w16se w16cid w16 w16cex w16sdtdh wp14">
+<w:numbering xmlns:wpc="http://schemas.microsoft.com/office/word/2010/wordprocessingCanvas" xmlns:cx="http://schemas.microsoft.com/office/drawing/2014/chartex" xmlns:cx1="http://schemas.microsoft.com/office/drawing/2015/9/8/chartex" xmlns:cx2="http://schemas.microsoft.com/office/drawing/2015/10/21/chartex" xmlns:cx3="http://schemas.microsoft.com/office/drawing/2016/5/9/chartex" xmlns:cx4="http://schemas.microsoft.com/office/drawing/2016/5/10/chartex" xmlns:cx5="http://schemas.microsoft.com/office/drawing/2016/5/11/chartex" xmlns:cx6="http://schemas.microsoft.com/office/drawing/2016/5/12/chartex" xmlns:cx7="http://schemas.microsoft.com/office/drawing/2016/5/13/chartex" xmlns:cx8="http://schemas.microsoft.com/office/drawing/2016/5/14/chartex" xmlns:mc="http://schemas.openxmlformats.org/markup-compatibility/2006" xmlns:aink="http://schemas.microsoft.com/office/drawing/2016/ink" xmlns:am3d="http://schemas.microsoft.com/office/drawing/2017/model3d" xmlns:o="urn:schemas-microsoft-com:office:office" xmlns:oel="http://schemas.microsoft.com/office/2019/extlst" xmlns:r="http://schemas.openxmlformats.org/officeDocument/2006/relationships" xmlns:m="http://schemas.openxmlformats.org/officeDocument/2006/math" xmlns:v="urn:schemas-microsoft-com:vml" xmlns:wp14="http://schemas.microsoft.com/office/word/2010/wordprocessingDrawing" xmlns:wp="http://schemas.openxmlformats.org/drawingml/2006/wordprocessingDrawing" xmlns:w10="urn:schemas-microsoft-com:office:word" xmlns:w="http://schemas.openxmlformats.org/wordprocessingml/2006/main" xmlns:w14="http://schemas.microsoft.com/office/word/2010/wordml" xmlns:w15="http://schemas.microsoft.com/office/word/2012/wordml" xmlns:w16cex="http://schemas.microsoft.com/office/word/2018/wordml/cex" xmlns:w16cid="http://schemas.microsoft.com/office/word/2016/wordml/cid" xmlns:w16="http://schemas.microsoft.com/office/word/2018/wordml" xmlns:w16sdtdh="http://schemas.microsoft.com/office/word/2020/wordml/sdtdatahash" xmlns:w16se="http://schemas.microsoft.com/office/word/2015/wordml/symex" xmlns:wpg="http://schemas.microsoft.com/office/word/2010/wordprocessingGroup" xmlns:wpi="http://schemas.microsoft.com/office/word/2010/wordprocessingInk" xmlns:wne="http://schemas.microsoft.com/office/word/2006/wordml" xmlns:wps="http://schemas.microsoft.com/office/word/2010/wordprocessingShape" mc:Ignorable="w14 w15 w16se w16cid w16 w16cex w16sdtdh wp14">
   <w:abstractNum w:abstractNumId="0" w15:restartNumberingAfterBreak="0">
     <w:nsid w:val="00253CF5"/>
     <w:multiLevelType w:val="multilevel"/>

</xml_diff>